<commit_message>
Fixed a spelling error in the lab report. All files updated to reflect this change.
</commit_message>
<xml_diff>
--- a/CSProjects/CMPSC370/Final Project Part 2/Final Project Writeup.docx
+++ b/CSProjects/CMPSC370/Final Project Part 2/Final Project Writeup.docx
@@ -348,14 +348,38 @@
         <w:rPr>
           <w:noProof/>
         </w:rPr>
-        <w:t xml:space="preserve">In all honesty I expected both of the algorhithms to perform similarly in these situations. I didn't expect them to get worse, because by modifying the string in a more aggressive way the chances of you taking something that might be completely off from the expected result and making a drastic modification in the string, you have more of a chance of finding a solution faster. Before it would take </w:t>
+        <w:t>In all hones</w:t>
+      </w:r>
+      <w:r>
+        <w:rPr>
+          <w:noProof/>
+        </w:rPr>
+        <w:t>ty I expected both of the algor</w:t>
+      </w:r>
+      <w:r>
+        <w:rPr>
+          <w:noProof/>
+        </w:rPr>
+        <w:t xml:space="preserve">ithms to perform similarly in these situations. I didn't expect them to get worse, because by modifying the string in a more aggressive way the chances of you taking something that might be completely off from the expected result and making a drastic modification in the string, you have more of a chance of finding a solution faster. Before it would take </w:t>
       </w:r>
       <w:r>
         <w:rPr>
           <w:noProof/>
         </w:rPr>
         <w:lastRenderedPageBreak/>
-        <w:t>small steps toward the final solution, but with the more aggressive algorhithms it will allow us to get near to the expected output more rapidly and give more time to fine tune the output.</w:t>
+        <w:t>small steps toward the final solution, but</w:t>
+      </w:r>
+      <w:r>
+        <w:rPr>
+          <w:noProof/>
+        </w:rPr>
+        <w:t xml:space="preserve"> with the more aggressive algor</w:t>
+      </w:r>
+      <w:r>
+        <w:rPr>
+          <w:noProof/>
+        </w:rPr>
+        <w:t>ithms it will allow us to get near to the expected output more rapidly and give more time to fine tune the output.</w:t>
       </w:r>
     </w:p>
     <w:p>
@@ -681,7 +705,7 @@
         <w:rPr>
           <w:noProof/>
         </w:rPr>
-        <w:t xml:space="preserve">After completing the code and compiling I ran 10,000 generations of the tests. Before the methods were modified I was getting fitness numbers between 25 and 30 very regularly. After changing and testing the mutation method I saw that the fitness number never left the range of 5 to 10. This was surprising to me as this is a huge difference when before on the small number of tests I was getting a very small difference between the less and more aggressive algorhithms. </w:t>
+        <w:t xml:space="preserve">After completing the code and compiling I ran 10,000 generations of the tests. Before the methods were modified I was getting fitness numbers between 25 and 30 very regularly. After changing and testing the mutation method I saw that the fitness number never left the range of 5 to 10. This was surprising to me as this is a huge difference when before on the small number of tests I was getting a very small difference between the less and more aggressive algorithms. </w:t>
       </w:r>
     </w:p>
     <w:sectPr>
@@ -764,16 +788,8 @@
         <w:b/>
       </w:rPr>
       <w:br/>
-      <w:t xml:space="preserve">Professor </w:t>
+      <w:t>Professor Roos</w:t>
     </w:r>
-    <w:proofErr w:type="spellStart"/>
-    <w:r>
-      <w:rPr>
-        <w:b/>
-      </w:rPr>
-      <w:t>Roos</w:t>
-    </w:r>
-    <w:proofErr w:type="spellEnd"/>
     <w:r>
       <w:rPr>
         <w:b/>

</xml_diff>